<commit_message>
Final copy(s) of the Project Bid
</commit_message>
<xml_diff>
--- a/Documents/Project Bid Working Draft.docx
+++ b/Documents/Project Bid Working Draft.docx
@@ -554,7 +554,88 @@
         </w:numPr>
       </w:pPr>
       <w:r>
-        <w:t>JSON</w:t>
+        <w:t>PHP</w:t>
+      </w:r>
+    </w:p>
+    <w:p>
+      <w:pPr>
+        <w:pStyle w:val="ListParagraph"/>
+        <w:numPr>
+          <w:ilvl w:val="0"/>
+          <w:numId w:val="1"/>
+        </w:numPr>
+      </w:pPr>
+      <w:r>
+        <w:t xml:space="preserve">An </w:t>
+      </w:r>
+      <w:r>
+        <w:rPr>
+          <w:b/>
+        </w:rPr>
+        <w:t>application</w:t>
+      </w:r>
+      <w:r>
+        <w:t xml:space="preserve"> that has write-access to the database, whose (the application) use is restricted to employees of the company.  Employees belonging to different departments</w:t>
+      </w:r>
+      <w:r>
+        <w:t xml:space="preserve"> will</w:t>
+      </w:r>
+      <w:r>
+        <w:t xml:space="preserve"> see a differing UI depending on the department.</w:t>
+      </w:r>
+    </w:p>
+    <w:p>
+      <w:pPr>
+        <w:pStyle w:val="ListParagraph"/>
+        <w:numPr>
+          <w:ilvl w:val="1"/>
+          <w:numId w:val="1"/>
+        </w:numPr>
+      </w:pPr>
+      <w:r>
+        <w:t>The language the application will be written in will be C#.</w:t>
+      </w:r>
+    </w:p>
+    <w:p>
+      <w:pPr>
+        <w:pStyle w:val="ListParagraph"/>
+        <w:numPr>
+          <w:ilvl w:val="1"/>
+          <w:numId w:val="1"/>
+        </w:numPr>
+      </w:pPr>
+      <w:r>
+        <w:t>There will be multiple Windows Forms GUIs for the different departments.</w:t>
+      </w:r>
+      <w:r>
+        <w:t xml:space="preserve"> So far, there are at least 2 confirmed to be implemented. </w:t>
+      </w:r>
+    </w:p>
+    <w:p>
+      <w:pPr>
+        <w:pStyle w:val="ListParagraph"/>
+        <w:numPr>
+          <w:ilvl w:val="1"/>
+          <w:numId w:val="1"/>
+        </w:numPr>
+      </w:pPr>
+      <w:r>
+        <w:t>Because the application handles data manipulation for the database, data validation will occur on the application-side.</w:t>
+      </w:r>
+    </w:p>
+    <w:p>
+      <w:pPr>
+        <w:pStyle w:val="ListParagraph"/>
+        <w:numPr>
+          <w:ilvl w:val="1"/>
+          <w:numId w:val="1"/>
+        </w:numPr>
+      </w:pPr>
+      <w:r>
+        <w:t>Projected system requirements for the application will be</w:t>
+      </w:r>
+      <w:r>
+        <w:t>:</w:t>
       </w:r>
     </w:p>
     <w:p>
@@ -566,73 +647,7 @@
         </w:numPr>
       </w:pPr>
       <w:r>
-        <w:t>PHP</w:t>
-      </w:r>
-    </w:p>
-    <w:p>
-      <w:pPr>
-        <w:pStyle w:val="ListParagraph"/>
-        <w:numPr>
-          <w:ilvl w:val="0"/>
-          <w:numId w:val="1"/>
-        </w:numPr>
-      </w:pPr>
-      <w:r>
-        <w:t xml:space="preserve">An </w:t>
-      </w:r>
-      <w:r>
-        <w:rPr>
-          <w:b/>
-        </w:rPr>
-        <w:t>application</w:t>
-      </w:r>
-      <w:r>
-        <w:t xml:space="preserve"> that has write-access to the database, whose (the application) use is restricted to employees of the company.  Employees belonging to different departments</w:t>
-      </w:r>
-      <w:r>
-        <w:t xml:space="preserve"> will</w:t>
-      </w:r>
-      <w:r>
-        <w:t xml:space="preserve"> see a differing UI depending on the department.</w:t>
-      </w:r>
-    </w:p>
-    <w:p>
-      <w:pPr>
-        <w:pStyle w:val="ListParagraph"/>
-        <w:numPr>
-          <w:ilvl w:val="1"/>
-          <w:numId w:val="1"/>
-        </w:numPr>
-      </w:pPr>
-      <w:r>
-        <w:t>The language the application will be written in will be C#.</w:t>
-      </w:r>
-    </w:p>
-    <w:p>
-      <w:pPr>
-        <w:pStyle w:val="ListParagraph"/>
-        <w:numPr>
-          <w:ilvl w:val="1"/>
-          <w:numId w:val="1"/>
-        </w:numPr>
-      </w:pPr>
-      <w:r>
-        <w:t>There will be multiple Windows Forms GUIs for the different departments.</w:t>
-      </w:r>
-    </w:p>
-    <w:p>
-      <w:pPr>
-        <w:pStyle w:val="ListParagraph"/>
-        <w:numPr>
-          <w:ilvl w:val="1"/>
-          <w:numId w:val="1"/>
-        </w:numPr>
-      </w:pPr>
-      <w:r>
-        <w:t>Projected system requirements for the application will be</w:t>
-      </w:r>
-      <w:r>
-        <w:t>:</w:t>
+        <w:t>Windows 7 and above</w:t>
       </w:r>
     </w:p>
     <w:p>
@@ -644,7 +659,10 @@
         </w:numPr>
       </w:pPr>
       <w:r>
-        <w:t>Windows 7 and above</w:t>
+        <w:t xml:space="preserve">1 gigahertz (GHz) or faster 32-bit </w:t>
+      </w:r>
+      <w:r>
+        <w:t>(x86) or 64-bit (x64) processor</w:t>
       </w:r>
     </w:p>
     <w:p>
@@ -656,10 +674,7 @@
         </w:numPr>
       </w:pPr>
       <w:r>
-        <w:t xml:space="preserve">1 gigahertz (GHz) or faster 32-bit </w:t>
-      </w:r>
-      <w:r>
-        <w:t>(x86) or 64-bit (x64) processor</w:t>
+        <w:t>1 gigabyte (GB) RAM (32-bit) or 2 GB RAM (64-bit)</w:t>
       </w:r>
     </w:p>
     <w:p>
@@ -671,7 +686,7 @@
         </w:numPr>
       </w:pPr>
       <w:r>
-        <w:t>1 gigabyte (GB) RAM (32-bit) or 2 GB RAM (64-bit)</w:t>
+        <w:t>16 GB available hard disk space (32-bit) or 20 GB (64-bit)</w:t>
       </w:r>
     </w:p>
     <w:p>
@@ -683,7 +698,7 @@
         </w:numPr>
       </w:pPr>
       <w:r>
-        <w:t>16 GB available hard disk space (32-bit) or 20 GB (64-bit)</w:t>
+        <w:t>DirectX 9 graphics device with WDDM 1.0 or higher driver</w:t>
       </w:r>
     </w:p>
     <w:p>
@@ -695,18 +710,6 @@
         </w:numPr>
       </w:pPr>
       <w:r>
-        <w:t>DirectX 9 graphics device with WDDM 1.0 or higher driver</w:t>
-      </w:r>
-    </w:p>
-    <w:p>
-      <w:pPr>
-        <w:pStyle w:val="ListParagraph"/>
-        <w:numPr>
-          <w:ilvl w:val="2"/>
-          <w:numId w:val="1"/>
-        </w:numPr>
-      </w:pPr>
-      <w:r>
         <w:t>Internet Access</w:t>
       </w:r>
     </w:p>
@@ -716,10 +719,16 @@
       </w:pPr>
     </w:p>
     <w:p>
-      <w:pPr>
-        <w:ind w:left="0"/>
-      </w:pPr>
-      <w:r>
+      <w:r>
+        <w:br w:type="page"/>
+      </w:r>
+    </w:p>
+    <w:p>
+      <w:pPr>
+        <w:ind w:left="0"/>
+      </w:pPr>
+      <w:r>
+        <w:lastRenderedPageBreak/>
         <w:t>To create these modules, the development team is projected to utilize the following development tools and hardware components:</w:t>
       </w:r>
     </w:p>
@@ -877,7 +886,6 @@
         </w:numPr>
       </w:pPr>
       <w:r>
-        <w:lastRenderedPageBreak/>
         <w:t xml:space="preserve">1 gigahertz (GHz) or faster 32-bit </w:t>
       </w:r>
       <w:r>
@@ -993,7 +1001,10 @@
               <w:t>Database Module</w:t>
             </w:r>
             <w:r>
-              <w:t xml:space="preserve"> (Est. Completion: Week 5)</w:t>
+              <w:t xml:space="preserve"> (Est. Completion: Week 6</w:t>
+            </w:r>
+            <w:r>
+              <w:t>)</w:t>
             </w:r>
           </w:p>
           <w:p>
@@ -1111,6 +1122,42 @@
             <w:pPr>
               <w:pStyle w:val="ListParagraph"/>
               <w:numPr>
+                <w:ilvl w:val="1"/>
+                <w:numId w:val="7"/>
+              </w:numPr>
+            </w:pPr>
+            <w:r>
+              <w:t>Database Implementation</w:t>
+            </w:r>
+          </w:p>
+          <w:p>
+            <w:pPr>
+              <w:pStyle w:val="ListParagraph"/>
+              <w:numPr>
+                <w:ilvl w:val="1"/>
+                <w:numId w:val="7"/>
+              </w:numPr>
+            </w:pPr>
+            <w:r>
+              <w:t>Front End Work</w:t>
+            </w:r>
+          </w:p>
+          <w:p>
+            <w:pPr>
+              <w:pStyle w:val="ListParagraph"/>
+              <w:numPr>
+                <w:ilvl w:val="1"/>
+                <w:numId w:val="7"/>
+              </w:numPr>
+            </w:pPr>
+            <w:r>
+              <w:t>Back End Work</w:t>
+            </w:r>
+          </w:p>
+          <w:p>
+            <w:pPr>
+              <w:pStyle w:val="ListParagraph"/>
+              <w:numPr>
                 <w:ilvl w:val="0"/>
                 <w:numId w:val="7"/>
               </w:numPr>
@@ -1162,7 +1209,19 @@
               </w:numPr>
             </w:pPr>
             <w:r>
-              <w:t>Design</w:t>
+              <w:t>Component Planning</w:t>
+            </w:r>
+          </w:p>
+          <w:p>
+            <w:pPr>
+              <w:pStyle w:val="ListParagraph"/>
+              <w:numPr>
+                <w:ilvl w:val="0"/>
+                <w:numId w:val="8"/>
+              </w:numPr>
+            </w:pPr>
+            <w:r>
+              <w:t>UI Design</w:t>
             </w:r>
           </w:p>
           <w:p>
@@ -1175,6 +1234,18 @@
             </w:pPr>
             <w:r>
               <w:t>Coding</w:t>
+            </w:r>
+          </w:p>
+          <w:p>
+            <w:pPr>
+              <w:pStyle w:val="ListParagraph"/>
+              <w:numPr>
+                <w:ilvl w:val="1"/>
+                <w:numId w:val="8"/>
+              </w:numPr>
+            </w:pPr>
+            <w:r>
+              <w:t>Database Implementation</w:t>
             </w:r>
           </w:p>
           <w:p>
@@ -1280,7 +1351,13 @@
         <w:rPr>
           <w:b/>
         </w:rPr>
-        <w:t>Website Module Development</w:t>
+        <w:t xml:space="preserve">Website </w:t>
+      </w:r>
+      <w:r>
+        <w:rPr>
+          <w:b/>
+        </w:rPr>
+        <w:t>Design Chief</w:t>
       </w:r>
       <w:r>
         <w:t xml:space="preserve">: </w:t>
@@ -1298,50 +1375,227 @@
         <w:t>Sangha</w:t>
       </w:r>
       <w:proofErr w:type="spellEnd"/>
-      <w:r>
-        <w:t xml:space="preserve">, </w:t>
+    </w:p>
+    <w:p>
+      <w:pPr>
+        <w:ind w:left="0"/>
+      </w:pPr>
+      <w:r>
+        <w:rPr>
+          <w:b/>
+        </w:rPr>
+        <w:t>Primary Programmer</w:t>
+      </w:r>
+      <w:r>
+        <w:rPr>
+          <w:b/>
+        </w:rPr>
+        <w:t xml:space="preserve">: </w:t>
+      </w:r>
+      <w:r>
+        <w:t>Sam Zhou</w:t>
+      </w:r>
+    </w:p>
+    <w:p>
+      <w:pPr>
+        <w:ind w:left="0"/>
+      </w:pPr>
+      <w:r>
+        <w:rPr>
+          <w:b/>
+        </w:rPr>
+        <w:t>Networking Specialist and System Administrator:</w:t>
+      </w:r>
+      <w:r>
+        <w:t xml:space="preserve"> Curtis Windsor</w:t>
+      </w:r>
+    </w:p>
+    <w:p>
+      <w:pPr>
+        <w:ind w:left="0"/>
+        <w:rPr>
+          <w:color w:val="FF0066"/>
+        </w:rPr>
+      </w:pPr>
+      <w:r>
+        <w:rPr>
+          <w:b/>
+          <w:color w:val="7030A0"/>
+        </w:rPr>
+        <w:t xml:space="preserve">Certified </w:t>
+      </w:r>
+      <w:r>
+        <w:rPr>
+          <w:b/>
+          <w:color w:val="FF0000"/>
+        </w:rPr>
+        <w:t>Professional</w:t>
+      </w:r>
+      <w:r>
+        <w:rPr>
+          <w:b/>
+          <w:color w:val="7030A0"/>
+        </w:rPr>
+        <w:t xml:space="preserve"> </w:t>
+      </w:r>
+      <w:r>
+        <w:rPr>
+          <w:b/>
+          <w:color w:val="00B050"/>
+        </w:rPr>
+        <w:t>Acting</w:t>
+      </w:r>
+      <w:r>
+        <w:rPr>
+          <w:b/>
+          <w:color w:val="7030A0"/>
+        </w:rPr>
+        <w:t xml:space="preserve"> </w:t>
+      </w:r>
+      <w:r>
+        <w:rPr>
+          <w:b/>
+          <w:color w:val="FFC000"/>
+        </w:rPr>
+        <w:t>Chief</w:t>
+      </w:r>
+      <w:r>
+        <w:rPr>
+          <w:b/>
+          <w:color w:val="7030A0"/>
+        </w:rPr>
+        <w:t xml:space="preserve"> </w:t>
+      </w:r>
+      <w:r>
+        <w:rPr>
+          <w:b/>
+          <w:color w:val="0070C0"/>
+        </w:rPr>
+        <w:t>Executive</w:t>
+      </w:r>
+      <w:r>
+        <w:rPr>
+          <w:b/>
+          <w:color w:val="7030A0"/>
+        </w:rPr>
+        <w:t xml:space="preserve"> </w:t>
+      </w:r>
+      <w:r>
+        <w:rPr>
+          <w:b/>
+          <w:color w:val="002060"/>
+        </w:rPr>
+        <w:t>Director</w:t>
+      </w:r>
+      <w:r>
+        <w:rPr>
+          <w:b/>
+          <w:color w:val="7030A0"/>
+        </w:rPr>
+        <w:t xml:space="preserve"> </w:t>
+      </w:r>
+      <w:r>
+        <w:rPr>
+          <w:b/>
+          <w:color w:val="92D050"/>
+        </w:rPr>
+        <w:t>of</w:t>
+      </w:r>
+      <w:r>
+        <w:rPr>
+          <w:b/>
+          <w:color w:val="7030A0"/>
+        </w:rPr>
+        <w:t xml:space="preserve"> </w:t>
+      </w:r>
+      <w:r>
+        <w:rPr>
+          <w:b/>
+          <w:color w:val="C00000"/>
+        </w:rPr>
+        <w:t>the</w:t>
+      </w:r>
+      <w:r>
+        <w:rPr>
+          <w:b/>
+          <w:color w:val="7030A0"/>
+        </w:rPr>
+        <w:t xml:space="preserve"> </w:t>
+      </w:r>
+      <w:r>
+        <w:rPr>
+          <w:b/>
+          <w:color w:val="948A54" w:themeColor="background2" w:themeShade="80"/>
+        </w:rPr>
+        <w:t>Department</w:t>
+      </w:r>
+      <w:r>
+        <w:rPr>
+          <w:b/>
+          <w:color w:val="7030A0"/>
+        </w:rPr>
+        <w:t xml:space="preserve"> </w:t>
+      </w:r>
+      <w:r>
+        <w:rPr>
+          <w:b/>
+          <w:color w:val="000000" w:themeColor="text1"/>
+        </w:rPr>
+        <w:t>of</w:t>
+      </w:r>
+      <w:r>
+        <w:rPr>
+          <w:b/>
+          <w:color w:val="7030A0"/>
+        </w:rPr>
+        <w:t xml:space="preserve"> </w:t>
+      </w:r>
+      <w:r>
+        <w:rPr>
+          <w:b/>
+          <w:color w:val="F79646" w:themeColor="accent6"/>
+        </w:rPr>
+        <w:t>Pizza</w:t>
+      </w:r>
+      <w:r>
+        <w:rPr>
+          <w:b/>
+          <w:color w:val="7030A0"/>
+        </w:rPr>
+        <w:t xml:space="preserve"> </w:t>
+      </w:r>
+      <w:r>
+        <w:rPr>
+          <w:b/>
+          <w:color w:val="984806" w:themeColor="accent6" w:themeShade="80"/>
+        </w:rPr>
+        <w:t>Acquisition</w:t>
+      </w:r>
+      <w:r>
+        <w:t xml:space="preserve">: </w:t>
       </w:r>
       <w:proofErr w:type="spellStart"/>
       <w:r>
+        <w:rPr>
+          <w:color w:val="FF0066"/>
+        </w:rPr>
         <w:t>Manveer</w:t>
       </w:r>
       <w:proofErr w:type="spellEnd"/>
       <w:r>
+        <w:rPr>
+          <w:color w:val="FF0066"/>
+        </w:rPr>
         <w:t xml:space="preserve"> </w:t>
       </w:r>
       <w:proofErr w:type="spellStart"/>
       <w:r>
+        <w:rPr>
+          <w:color w:val="FF0066"/>
+        </w:rPr>
         <w:t>Sidhu</w:t>
       </w:r>
       <w:proofErr w:type="spellEnd"/>
-    </w:p>
-    <w:p>
-      <w:pPr>
-        <w:ind w:left="0"/>
-      </w:pPr>
-      <w:r>
-        <w:rPr>
-          <w:b/>
-        </w:rPr>
-        <w:t xml:space="preserve">Application Module Development: </w:t>
-      </w:r>
-      <w:r>
-        <w:t>Sam Zhou</w:t>
-      </w:r>
-    </w:p>
-    <w:p>
-      <w:pPr>
-        <w:ind w:left="0"/>
-      </w:pPr>
-      <w:r>
-        <w:rPr>
-          <w:b/>
-        </w:rPr>
-        <w:t>Networking Specialist and System Administrator:</w:t>
-      </w:r>
-      <w:r>
-        <w:t xml:space="preserve"> Curtis Windsor</w:t>
-      </w:r>
     </w:p>
     <w:p>
       <w:pPr>
@@ -1625,7 +1879,7 @@
         <w:rFonts w:hint="default"/>
       </w:rPr>
     </w:lvl>
-    <w:lvl w:ilvl="1" w:tplc="10090019" w:tentative="1">
+    <w:lvl w:ilvl="1" w:tplc="10090019">
       <w:start w:val="1"/>
       <w:numFmt w:val="lowerLetter"/>
       <w:lvlText w:val="%2."/>
@@ -2065,7 +2319,7 @@
         <w:rFonts w:hint="default"/>
       </w:rPr>
     </w:lvl>
-    <w:lvl w:ilvl="1" w:tplc="10090019" w:tentative="1">
+    <w:lvl w:ilvl="1" w:tplc="10090019">
       <w:start w:val="1"/>
       <w:numFmt w:val="lowerLetter"/>
       <w:lvlText w:val="%2."/>

</xml_diff>